<commit_message>
15062022 - update resume
15062022 - update resume
</commit_message>
<xml_diff>
--- a/Project POMO/my_resume/KIRAN KRUSHNAKANT MUNGEKAR.docx
+++ b/Project POMO/my_resume/KIRAN KRUSHNAKANT MUNGEKAR.docx
@@ -25,8 +25,8 @@
         <w:jc w:val="center"/>
         <w:rPr>
           <w:rFonts w:cstheme="minorHAnsi"/>
-          <w:sz w:val="24"/>
           <w:szCs w:val="24"/>
+          <w:lang w:val="en-US"/>
         </w:rPr>
       </w:pPr>
       <w:hyperlink r:id="rId6" w:history="1">
@@ -35,7 +35,6 @@
             <w:rStyle w:val="Hyperlink"/>
             <w:rFonts w:cstheme="minorHAnsi"/>
             <w:color w:val="auto"/>
-            <w:sz w:val="24"/>
             <w:szCs w:val="24"/>
             <w:u w:val="none"/>
             <w:lang w:val="en-US"/>
@@ -48,7 +47,6 @@
           <w:rStyle w:val="Hyperlink"/>
           <w:rFonts w:cstheme="minorHAnsi"/>
           <w:color w:val="auto"/>
-          <w:sz w:val="24"/>
           <w:szCs w:val="24"/>
           <w:u w:val="none"/>
           <w:lang w:val="en-US"/>
@@ -59,7 +57,6 @@
         <w:rPr>
           <w:rStyle w:val="Hyperlink"/>
           <w:rFonts w:cstheme="minorHAnsi"/>
-          <w:sz w:val="24"/>
           <w:szCs w:val="24"/>
           <w:u w:val="none"/>
           <w:lang w:val="en-US"/>
@@ -69,7 +66,6 @@
       <w:r>
         <w:rPr>
           <w:rFonts w:cstheme="minorHAnsi"/>
-          <w:sz w:val="24"/>
           <w:szCs w:val="24"/>
           <w:lang w:val="en-US"/>
         </w:rPr>
@@ -81,7 +77,6 @@
             <w:rStyle w:val="Hyperlink"/>
             <w:rFonts w:cstheme="minorHAnsi"/>
             <w:color w:val="auto"/>
-            <w:sz w:val="24"/>
             <w:szCs w:val="24"/>
             <w:u w:val="none"/>
             <w:shd w:val="clear" w:color="auto" w:fill="FFFFFF"/>
@@ -94,12 +89,48 @@
             <w:rStyle w:val="Hyperlink"/>
             <w:rFonts w:cstheme="minorHAnsi"/>
             <w:color w:val="auto"/>
-            <w:sz w:val="24"/>
             <w:szCs w:val="24"/>
             <w:u w:val="none"/>
             <w:shd w:val="clear" w:color="auto" w:fill="FFFFFF"/>
           </w:rPr>
           <w:t>kirankmungekar</w:t>
+        </w:r>
+        <w:proofErr w:type="spellEnd"/>
+      </w:hyperlink>
+      <w:r>
+        <w:rPr>
+          <w:rStyle w:val="Hyperlink"/>
+          <w:rFonts w:cstheme="minorHAnsi"/>
+          <w:color w:val="auto"/>
+          <w:szCs w:val="24"/>
+          <w:u w:val="none"/>
+          <w:shd w:val="clear" w:color="auto" w:fill="FFFFFF"/>
+        </w:rPr>
+        <w:t xml:space="preserve"> | </w:t>
+      </w:r>
+      <w:hyperlink r:id="rId8" w:history="1">
+        <w:r>
+          <w:rPr>
+            <w:rStyle w:val="Hyperlink"/>
+            <w:rFonts w:cstheme="minorHAnsi"/>
+            <w:color w:val="auto"/>
+            <w:szCs w:val="24"/>
+            <w:u w:val="none"/>
+            <w:shd w:val="clear" w:color="auto" w:fill="FFFFFF"/>
+          </w:rPr>
+          <w:t>github.com/</w:t>
+        </w:r>
+        <w:proofErr w:type="spellStart"/>
+        <w:r>
+          <w:rPr>
+            <w:rStyle w:val="Hyperlink"/>
+            <w:rFonts w:cstheme="minorHAnsi"/>
+            <w:color w:val="auto"/>
+            <w:szCs w:val="24"/>
+            <w:u w:val="none"/>
+            <w:shd w:val="clear" w:color="auto" w:fill="FFFFFF"/>
+          </w:rPr>
+          <w:t>mungekarkiran</w:t>
         </w:r>
         <w:proofErr w:type="spellEnd"/>
       </w:hyperlink>
@@ -636,14 +667,7 @@
           <w:b/>
           <w:sz w:val="24"/>
         </w:rPr>
-        <w:t>S</w:t>
-      </w:r>
-      <w:r>
-        <w:rPr>
-          <w:b/>
-          <w:sz w:val="24"/>
-        </w:rPr>
-        <w:t>tatistical analysis</w:t>
+        <w:t>Statistical analysis</w:t>
       </w:r>
       <w:r>
         <w:rPr>
@@ -662,14 +686,7 @@
           <w:b/>
           <w:sz w:val="24"/>
         </w:rPr>
-        <w:t>Logical</w:t>
-      </w:r>
-      <w:r>
-        <w:rPr>
-          <w:b/>
-          <w:sz w:val="24"/>
-        </w:rPr>
-        <w:t xml:space="preserve"> implementation</w:t>
+        <w:t>Logical implementation</w:t>
       </w:r>
       <w:r>
         <w:rPr>
@@ -840,57 +857,14 @@
           <w:bCs/>
           <w:sz w:val="24"/>
         </w:rPr>
-        <w:t>Flask, Rest API</w:t>
-      </w:r>
-      <w:r>
-        <w:rPr>
-          <w:b/>
-          <w:bCs/>
-          <w:sz w:val="24"/>
-        </w:rPr>
-        <w:t xml:space="preserve">, </w:t>
-      </w:r>
-      <w:r>
-        <w:rPr>
-          <w:b/>
-          <w:sz w:val="24"/>
-        </w:rPr>
-        <w:t>MySQL</w:t>
-      </w:r>
-      <w:r>
-        <w:rPr>
-          <w:b/>
-          <w:sz w:val="24"/>
-        </w:rPr>
-        <w:t xml:space="preserve">, </w:t>
-      </w:r>
-      <w:r>
-        <w:rPr>
-          <w:b/>
-          <w:sz w:val="24"/>
-        </w:rPr>
-        <w:t>MongoDB</w:t>
-      </w:r>
-      <w:r>
-        <w:rPr>
-          <w:b/>
-          <w:sz w:val="24"/>
-        </w:rPr>
-        <w:t>, M</w:t>
-      </w:r>
-      <w:r>
-        <w:rPr>
-          <w:b/>
-          <w:sz w:val="24"/>
-        </w:rPr>
-        <w:t>icro-services</w:t>
-      </w:r>
-      <w:r>
-        <w:rPr>
-          <w:b/>
-          <w:sz w:val="24"/>
-        </w:rPr>
-        <w:t>, Postman API.</w:t>
+        <w:t xml:space="preserve">Flask, Rest API, </w:t>
+      </w:r>
+      <w:r>
+        <w:rPr>
+          <w:b/>
+          <w:sz w:val="24"/>
+        </w:rPr>
+        <w:t>MySQL, MongoDB, Micro-services, Postman.</w:t>
       </w:r>
     </w:p>
     <w:p>
@@ -903,6 +877,8 @@
           <w:u w:val="single"/>
         </w:rPr>
       </w:pPr>
+      <w:bookmarkStart w:id="0" w:name="_GoBack"/>
+      <w:bookmarkEnd w:id="0"/>
     </w:p>
     <w:p>
       <w:pPr>
@@ -973,14 +949,7 @@
           <w:b/>
           <w:sz w:val="24"/>
         </w:rPr>
-        <w:t xml:space="preserve">B2B and B2C </w:t>
-      </w:r>
-      <w:r>
-        <w:rPr>
-          <w:b/>
-          <w:sz w:val="24"/>
-        </w:rPr>
-        <w:t>level</w:t>
+        <w:t>B2B and B2C level</w:t>
       </w:r>
       <w:r>
         <w:rPr>
@@ -2343,16 +2312,7 @@
           <w:szCs w:val="21"/>
           <w:shd w:val="clear" w:color="auto" w:fill="FFFFFF"/>
         </w:rPr>
-        <w:t>Rest API</w:t>
-      </w:r>
-      <w:r>
-        <w:rPr>
-          <w:rFonts w:ascii="Segoe UI" w:hAnsi="Segoe UI" w:cs="Segoe UI"/>
-          <w:sz w:val="21"/>
-          <w:szCs w:val="21"/>
-          <w:shd w:val="clear" w:color="auto" w:fill="FFFFFF"/>
-        </w:rPr>
-        <w:t>,</w:t>
+        <w:t>Rest API,</w:t>
       </w:r>
       <w:r>
         <w:t xml:space="preserve"> Machine Learning, Deep Learning.</w:t>
@@ -2440,13 +2400,7 @@
         <w:rPr>
           <w:b/>
         </w:rPr>
-        <w:t>CGPA</w:t>
-      </w:r>
-      <w:r>
-        <w:rPr>
-          <w:b/>
-        </w:rPr>
-        <w:t xml:space="preserve"> </w:t>
+        <w:t xml:space="preserve">CGPA </w:t>
       </w:r>
       <w:r>
         <w:rPr>
@@ -2650,8 +2604,6 @@
       <w:pPr>
         <w:spacing w:after="0"/>
       </w:pPr>
-      <w:bookmarkStart w:id="0" w:name="_GoBack"/>
-      <w:bookmarkEnd w:id="0"/>
     </w:p>
     <w:p>
       <w:pPr>
@@ -2742,10 +2694,7 @@
         <w:t xml:space="preserve"> </w:t>
       </w:r>
       <w:r>
-        <w:t>72.00</w:t>
-      </w:r>
-      <w:r>
-        <w:t xml:space="preserve"> </w:t>
+        <w:t xml:space="preserve">72.00 </w:t>
       </w:r>
       <w:r>
         <w:t>%</w:t>
@@ -4729,7 +4678,7 @@
 </file>
 
 <file path=customXml/itemProps1.xml><?xml version="1.0" encoding="utf-8"?>
-<ds:datastoreItem xmlns:ds="http://schemas.openxmlformats.org/officeDocument/2006/customXml" ds:itemID="{9931C176-3A1A-4553-8DFF-4FCB310486EE}">
+<ds:datastoreItem xmlns:ds="http://schemas.openxmlformats.org/officeDocument/2006/customXml" ds:itemID="{50E3BC2A-EB57-455F-ACDB-398A509FF1B0}">
   <ds:schemaRefs>
     <ds:schemaRef ds:uri="http://schemas.openxmlformats.org/officeDocument/2006/bibliography"/>
   </ds:schemaRefs>

</xml_diff>